<commit_message>
changes to beef, fixing paper-presentation notes
</commit_message>
<xml_diff>
--- a/model_beef/views/Final view.docx
+++ b/model_beef/views/Final view.docx
@@ -17,10 +17,7 @@
     </w:p>
     <w:p>
       <w:r>
-        <w:t>-</w:t>
-      </w:r>
-      <w:r>
-        <w:t xml:space="preserve">- CREATE MATERIALIZED VIEW </w:t>
+        <w:t xml:space="preserve">-- CREATE MATERIALIZED VIEW </w:t>
       </w:r>
       <w:proofErr w:type="spellStart"/>
       <w:r>
@@ -238,6 +235,9 @@
       </w:r>
       <w:proofErr w:type="spellStart"/>
       <w:r>
+        <w:t>heat.</w:t>
+      </w:r>
+      <w:r>
         <w:t>mview_warea_ratio</w:t>
       </w:r>
       <w:proofErr w:type="spellEnd"/>
@@ -306,6 +306,8 @@
       <w:r>
         <w:t xml:space="preserve"> AS ratio</w:t>
       </w:r>
+      <w:bookmarkStart w:id="2" w:name="_GoBack"/>
+      <w:bookmarkEnd w:id="2"/>
     </w:p>
     <w:p>
       <w:pPr>
@@ -499,8 +501,6 @@
           <w:bottom w:val="single" w:sz="4" w:space="1" w:color="auto"/>
         </w:pBdr>
       </w:pPr>
-      <w:bookmarkStart w:id="2" w:name="_GoBack"/>
-      <w:bookmarkEnd w:id="2"/>
     </w:p>
     <w:p>
       <w:pPr>

</xml_diff>

<commit_message>
various changes (as per the timeline)
</commit_message>
<xml_diff>
--- a/model_beef/views/Final view.docx
+++ b/model_beef/views/Final view.docx
@@ -16,12 +16,17 @@
       </w:r>
     </w:p>
     <w:p>
-      <w:r>
-        <w:t xml:space="preserve">-- CREATE MATERIALIZED VIEW </w:t>
-      </w:r>
-      <w:proofErr w:type="spellStart"/>
-      <w:r>
-        <w:t>heat.view_bld_gws_wareas</w:t>
+      <w:proofErr w:type="gramStart"/>
+      <w:r>
+        <w:t>create</w:t>
+      </w:r>
+      <w:proofErr w:type="gramEnd"/>
+      <w:r>
+        <w:t xml:space="preserve"> materialized view </w:t>
+      </w:r>
+      <w:proofErr w:type="spellStart"/>
+      <w:r>
+        <w:t>heat.whg_sum_warea_egid</w:t>
       </w:r>
       <w:proofErr w:type="spellEnd"/>
       <w:r>
@@ -29,21 +34,390 @@
       </w:r>
     </w:p>
     <w:p>
-      <w:r>
-        <w:t xml:space="preserve"> SELECT </w:t>
-      </w:r>
-      <w:proofErr w:type="spellStart"/>
-      <w:r>
-        <w:t>b.btype</w:t>
-      </w:r>
-      <w:proofErr w:type="spellEnd"/>
-      <w:r>
-        <w:t>,</w:t>
-      </w:r>
-    </w:p>
-    <w:p>
-      <w:r>
-        <w:t xml:space="preserve">    </w:t>
+      <w:proofErr w:type="gramStart"/>
+      <w:r>
+        <w:t>select</w:t>
+      </w:r>
+      <w:proofErr w:type="gramEnd"/>
+      <w:r>
+        <w:t xml:space="preserve"> </w:t>
+      </w:r>
+      <w:proofErr w:type="spellStart"/>
+      <w:r>
+        <w:t>egid</w:t>
+      </w:r>
+      <w:proofErr w:type="spellEnd"/>
+      <w:r>
+        <w:t xml:space="preserve">, </w:t>
+      </w:r>
+    </w:p>
+    <w:p>
+      <w:proofErr w:type="gramStart"/>
+      <w:r>
+        <w:t>sum(</w:t>
+      </w:r>
+      <w:proofErr w:type="spellStart"/>
+      <w:proofErr w:type="gramEnd"/>
+      <w:r>
+        <w:t>warea</w:t>
+      </w:r>
+      <w:proofErr w:type="spellEnd"/>
+      <w:r>
+        <w:t xml:space="preserve">) as </w:t>
+      </w:r>
+      <w:proofErr w:type="spellStart"/>
+      <w:r>
+        <w:t>warea</w:t>
+      </w:r>
+      <w:proofErr w:type="spellEnd"/>
+      <w:r>
+        <w:t xml:space="preserve">, </w:t>
+      </w:r>
+    </w:p>
+    <w:p>
+      <w:proofErr w:type="gramStart"/>
+      <w:r>
+        <w:t>count(</w:t>
+      </w:r>
+      <w:proofErr w:type="gramEnd"/>
+      <w:r>
+        <w:t xml:space="preserve">*) as count </w:t>
+      </w:r>
+    </w:p>
+    <w:p>
+      <w:proofErr w:type="gramStart"/>
+      <w:r>
+        <w:t>from</w:t>
+      </w:r>
+      <w:proofErr w:type="gramEnd"/>
+      <w:r>
+        <w:t xml:space="preserve"> </w:t>
+      </w:r>
+      <w:proofErr w:type="spellStart"/>
+      <w:r>
+        <w:t>heat.</w:t>
+      </w:r>
+      <w:r>
+        <w:rPr>
+          <w:highlight w:val="yellow"/>
+        </w:rPr>
+        <w:t>whg</w:t>
+      </w:r>
+      <w:proofErr w:type="spellEnd"/>
+    </w:p>
+    <w:p>
+      <w:proofErr w:type="gramStart"/>
+      <w:r>
+        <w:t>group</w:t>
+      </w:r>
+      <w:proofErr w:type="gramEnd"/>
+      <w:r>
+        <w:t xml:space="preserve"> by </w:t>
+      </w:r>
+      <w:proofErr w:type="spellStart"/>
+      <w:r>
+        <w:t>egid</w:t>
+      </w:r>
+      <w:proofErr w:type="spellEnd"/>
+    </w:p>
+    <w:p>
+      <w:pPr>
+        <w:rPr>
+          <w:b/>
+        </w:rPr>
+      </w:pPr>
+    </w:p>
+    <w:p>
+      <w:proofErr w:type="gramStart"/>
+      <w:r>
+        <w:t>create</w:t>
+      </w:r>
+      <w:proofErr w:type="gramEnd"/>
+      <w:r>
+        <w:t xml:space="preserve"> materialized view </w:t>
+      </w:r>
+      <w:proofErr w:type="spellStart"/>
+      <w:r>
+        <w:t>heat.whg_sum_warea_building</w:t>
+      </w:r>
+      <w:proofErr w:type="spellEnd"/>
+      <w:r>
+        <w:t xml:space="preserve"> as </w:t>
+      </w:r>
+    </w:p>
+    <w:p>
+      <w:proofErr w:type="gramStart"/>
+      <w:r>
+        <w:t>select</w:t>
+      </w:r>
+      <w:proofErr w:type="gramEnd"/>
+      <w:r>
+        <w:t xml:space="preserve"> </w:t>
+      </w:r>
+      <w:proofErr w:type="spellStart"/>
+      <w:r>
+        <w:t>bkey</w:t>
+      </w:r>
+      <w:proofErr w:type="spellEnd"/>
+      <w:r>
+        <w:t xml:space="preserve">, </w:t>
+      </w:r>
+    </w:p>
+    <w:p>
+      <w:proofErr w:type="gramStart"/>
+      <w:r>
+        <w:t>bid</w:t>
+      </w:r>
+      <w:proofErr w:type="gramEnd"/>
+      <w:r>
+        <w:t xml:space="preserve">, </w:t>
+      </w:r>
+    </w:p>
+    <w:p>
+      <w:proofErr w:type="gramStart"/>
+      <w:r>
+        <w:t>sum(</w:t>
+      </w:r>
+      <w:proofErr w:type="spellStart"/>
+      <w:proofErr w:type="gramEnd"/>
+      <w:r>
+        <w:t>w.warea</w:t>
+      </w:r>
+      <w:proofErr w:type="spellEnd"/>
+      <w:r>
+        <w:t xml:space="preserve">) as </w:t>
+      </w:r>
+      <w:proofErr w:type="spellStart"/>
+      <w:r>
+        <w:t>warea</w:t>
+      </w:r>
+      <w:proofErr w:type="spellEnd"/>
+      <w:r>
+        <w:t xml:space="preserve">, </w:t>
+      </w:r>
+    </w:p>
+    <w:p>
+      <w:proofErr w:type="gramStart"/>
+      <w:r>
+        <w:t>sum(</w:t>
+      </w:r>
+      <w:proofErr w:type="spellStart"/>
+      <w:proofErr w:type="gramEnd"/>
+      <w:r>
+        <w:t>w.count</w:t>
+      </w:r>
+      <w:proofErr w:type="spellEnd"/>
+      <w:r>
+        <w:t xml:space="preserve">) as count </w:t>
+      </w:r>
+    </w:p>
+    <w:p>
+      <w:proofErr w:type="gramStart"/>
+      <w:r>
+        <w:t>from</w:t>
+      </w:r>
+      <w:proofErr w:type="gramEnd"/>
+      <w:r>
+        <w:t xml:space="preserve"> heat.modelresults3 as g, </w:t>
+      </w:r>
+    </w:p>
+    <w:p>
+      <w:proofErr w:type="spellStart"/>
+      <w:proofErr w:type="gramStart"/>
+      <w:r>
+        <w:t>heat.whg_sum_warea_egid</w:t>
+      </w:r>
+      <w:proofErr w:type="spellEnd"/>
+      <w:proofErr w:type="gramEnd"/>
+      <w:r>
+        <w:t xml:space="preserve"> as w </w:t>
+      </w:r>
+    </w:p>
+    <w:p>
+      <w:proofErr w:type="gramStart"/>
+      <w:r>
+        <w:t>where</w:t>
+      </w:r>
+      <w:proofErr w:type="gramEnd"/>
+      <w:r>
+        <w:t xml:space="preserve"> </w:t>
+      </w:r>
+      <w:proofErr w:type="spellStart"/>
+      <w:r>
+        <w:t>g.egid</w:t>
+      </w:r>
+      <w:proofErr w:type="spellEnd"/>
+      <w:r>
+        <w:t xml:space="preserve"> = </w:t>
+      </w:r>
+      <w:proofErr w:type="spellStart"/>
+      <w:r>
+        <w:t>w.egid</w:t>
+      </w:r>
+      <w:proofErr w:type="spellEnd"/>
+      <w:r>
+        <w:t xml:space="preserve"> </w:t>
+      </w:r>
+    </w:p>
+    <w:p>
+      <w:pPr>
+        <w:rPr>
+          <w:b/>
+        </w:rPr>
+      </w:pPr>
+      <w:proofErr w:type="gramStart"/>
+      <w:r>
+        <w:t>group</w:t>
+      </w:r>
+      <w:proofErr w:type="gramEnd"/>
+      <w:r>
+        <w:t xml:space="preserve"> by </w:t>
+      </w:r>
+      <w:proofErr w:type="spellStart"/>
+      <w:r>
+        <w:t>bkey</w:t>
+      </w:r>
+      <w:proofErr w:type="spellEnd"/>
+      <w:r>
+        <w:t>, bid</w:t>
+      </w:r>
+    </w:p>
+    <w:p>
+      <w:pPr>
+        <w:rPr>
+          <w:b/>
+        </w:rPr>
+      </w:pPr>
+    </w:p>
+    <w:p>
+      <w:r>
+        <w:br/>
+      </w:r>
+      <w:bookmarkStart w:id="0" w:name="_GoBack"/>
+      <w:proofErr w:type="gramStart"/>
+      <w:r>
+        <w:t>create</w:t>
+      </w:r>
+      <w:proofErr w:type="gramEnd"/>
+      <w:r>
+        <w:t xml:space="preserve"> materialized view </w:t>
+      </w:r>
+      <w:proofErr w:type="spellStart"/>
+      <w:r>
+        <w:t>heat.mview_warea_ratio</w:t>
+      </w:r>
+      <w:proofErr w:type="spellEnd"/>
+      <w:r>
+        <w:t xml:space="preserve"> as </w:t>
+      </w:r>
+    </w:p>
+    <w:p>
+      <w:proofErr w:type="gramStart"/>
+      <w:r>
+        <w:t>select</w:t>
+      </w:r>
+      <w:proofErr w:type="gramEnd"/>
+      <w:r>
+        <w:t xml:space="preserve"> </w:t>
+      </w:r>
+      <w:proofErr w:type="spellStart"/>
+      <w:r>
+        <w:t>m.egid</w:t>
+      </w:r>
+      <w:proofErr w:type="spellEnd"/>
+      <w:r>
+        <w:t xml:space="preserve">, </w:t>
+      </w:r>
+    </w:p>
+    <w:p>
+      <w:proofErr w:type="spellStart"/>
+      <w:r>
+        <w:t>e.warea</w:t>
+      </w:r>
+      <w:proofErr w:type="spellEnd"/>
+      <w:r>
+        <w:t xml:space="preserve"> / </w:t>
+      </w:r>
+      <w:proofErr w:type="spellStart"/>
+      <w:r>
+        <w:t>b.warea</w:t>
+      </w:r>
+      <w:proofErr w:type="spellEnd"/>
+      <w:r>
+        <w:t xml:space="preserve"> as ratio </w:t>
+      </w:r>
+    </w:p>
+    <w:p>
+      <w:proofErr w:type="gramStart"/>
+      <w:r>
+        <w:t>from</w:t>
+      </w:r>
+      <w:proofErr w:type="gramEnd"/>
+      <w:r>
+        <w:t xml:space="preserve"> heat.modelsresults3 as m, </w:t>
+      </w:r>
+    </w:p>
+    <w:p>
+      <w:proofErr w:type="spellStart"/>
+      <w:proofErr w:type="gramStart"/>
+      <w:r>
+        <w:t>heat.whg_sum_warea_building</w:t>
+      </w:r>
+      <w:proofErr w:type="spellEnd"/>
+      <w:proofErr w:type="gramEnd"/>
+      <w:r>
+        <w:t xml:space="preserve"> as b, </w:t>
+      </w:r>
+    </w:p>
+    <w:p>
+      <w:proofErr w:type="spellStart"/>
+      <w:proofErr w:type="gramStart"/>
+      <w:r>
+        <w:t>heat.whg_sum_warea_egid</w:t>
+      </w:r>
+      <w:proofErr w:type="spellEnd"/>
+      <w:proofErr w:type="gramEnd"/>
+      <w:r>
+        <w:t xml:space="preserve"> as e </w:t>
+      </w:r>
+    </w:p>
+    <w:p>
+      <w:pPr>
+        <w:rPr>
+          <w:b/>
+        </w:rPr>
+      </w:pPr>
+      <w:proofErr w:type="gramStart"/>
+      <w:r>
+        <w:t>where</w:t>
+      </w:r>
+      <w:proofErr w:type="gramEnd"/>
+      <w:r>
+        <w:t xml:space="preserve"> </w:t>
+      </w:r>
+      <w:proofErr w:type="spellStart"/>
+      <w:r>
+        <w:t>m.bkey</w:t>
+      </w:r>
+      <w:proofErr w:type="spellEnd"/>
+      <w:r>
+        <w:t xml:space="preserve"> = </w:t>
+      </w:r>
+      <w:proofErr w:type="spellStart"/>
+      <w:r>
+        <w:t>b.bkey</w:t>
+      </w:r>
+      <w:proofErr w:type="spellEnd"/>
+      <w:r>
+        <w:t xml:space="preserve"> and </w:t>
+      </w:r>
+      <w:proofErr w:type="spellStart"/>
+      <w:r>
+        <w:t>m.bid</w:t>
+      </w:r>
+      <w:proofErr w:type="spellEnd"/>
+      <w:r>
+        <w:t xml:space="preserve"> = </w:t>
       </w:r>
       <w:proofErr w:type="spellStart"/>
       <w:r>
@@ -51,98 +425,11 @@
       </w:r>
       <w:proofErr w:type="spellEnd"/>
       <w:r>
-        <w:t>,</w:t>
-      </w:r>
-    </w:p>
-    <w:p>
-      <w:r>
-        <w:t xml:space="preserve">    </w:t>
-      </w:r>
-      <w:proofErr w:type="gramStart"/>
-      <w:r>
-        <w:t>sum(</w:t>
-      </w:r>
-      <w:proofErr w:type="spellStart"/>
-      <w:proofErr w:type="gramEnd"/>
-      <w:r>
-        <w:t>g.warea</w:t>
-      </w:r>
-      <w:proofErr w:type="spellEnd"/>
-      <w:r>
-        <w:t xml:space="preserve">) AS </w:t>
-      </w:r>
-      <w:proofErr w:type="spellStart"/>
-      <w:r>
-        <w:t>wareas</w:t>
-      </w:r>
-      <w:proofErr w:type="spellEnd"/>
-      <w:r>
-        <w:t>,</w:t>
-      </w:r>
-    </w:p>
-    <w:p>
-      <w:r>
-        <w:t xml:space="preserve">    </w:t>
-      </w:r>
-      <w:proofErr w:type="gramStart"/>
-      <w:r>
-        <w:t>count(</w:t>
-      </w:r>
-      <w:proofErr w:type="spellStart"/>
-      <w:proofErr w:type="gramEnd"/>
-      <w:r>
-        <w:t>g.warea</w:t>
-      </w:r>
-      <w:proofErr w:type="spellEnd"/>
-      <w:r>
-        <w:t>) AS count</w:t>
-      </w:r>
-    </w:p>
-    <w:p>
-      <w:r>
-        <w:t xml:space="preserve">   FROM heat.</w:t>
-      </w:r>
-      <w:commentRangeStart w:id="0"/>
-      <w:r>
-        <w:rPr>
-          <w:highlight w:val="yellow"/>
-        </w:rPr>
-        <w:t>modelresults3</w:t>
-      </w:r>
-      <w:r>
-        <w:t xml:space="preserve"> </w:t>
-      </w:r>
-      <w:commentRangeEnd w:id="0"/>
-      <w:r>
-        <w:rPr>
-          <w:rStyle w:val="CommentReference"/>
-        </w:rPr>
-        <w:commentReference w:id="0"/>
-      </w:r>
-      <w:r>
-        <w:t>b,</w:t>
-      </w:r>
-    </w:p>
-    <w:p>
-      <w:r>
-        <w:t xml:space="preserve">    </w:t>
-      </w:r>
-      <w:proofErr w:type="gramStart"/>
-      <w:r>
-        <w:t>heat.gwr_whg_2017</w:t>
-      </w:r>
-      <w:proofErr w:type="gramEnd"/>
-      <w:r>
-        <w:t xml:space="preserve"> g</w:t>
-      </w:r>
-    </w:p>
-    <w:p>
-      <w:r>
-        <w:t xml:space="preserve">  WHERE </w:t>
-      </w:r>
-      <w:proofErr w:type="spellStart"/>
-      <w:r>
-        <w:t>b.egid</w:t>
+        <w:t xml:space="preserve"> and </w:t>
+      </w:r>
+      <w:proofErr w:type="spellStart"/>
+      <w:r>
+        <w:t>m.egid</w:t>
       </w:r>
       <w:proofErr w:type="spellEnd"/>
       <w:r>
@@ -150,78 +437,227 @@
       </w:r>
       <w:proofErr w:type="spellStart"/>
       <w:r>
-        <w:t>g.egid</w:t>
-      </w:r>
-      <w:proofErr w:type="spellEnd"/>
-    </w:p>
-    <w:p>
-      <w:r>
-        <w:t xml:space="preserve">  GROUP BY </w:t>
-      </w:r>
-      <w:proofErr w:type="spellStart"/>
-      <w:r>
-        <w:t>b.btype</w:t>
-      </w:r>
-      <w:proofErr w:type="spellEnd"/>
-      <w:r>
-        <w:t xml:space="preserve">, </w:t>
-      </w:r>
-      <w:proofErr w:type="spellStart"/>
-      <w:r>
-        <w:t>b.bid</w:t>
-      </w:r>
-      <w:proofErr w:type="spellEnd"/>
-    </w:p>
-    <w:p>
-      <w:r>
-        <w:t xml:space="preserve">  </w:t>
-      </w:r>
-      <w:commentRangeStart w:id="1"/>
-      <w:r>
-        <w:rPr>
-          <w:highlight w:val="yellow"/>
-        </w:rPr>
-        <w:t>LIMIT 100</w:t>
-      </w:r>
-      <w:commentRangeEnd w:id="1"/>
-      <w:r>
-        <w:rPr>
-          <w:rStyle w:val="CommentReference"/>
-        </w:rPr>
-        <w:commentReference w:id="1"/>
-      </w:r>
-      <w:proofErr w:type="gramStart"/>
-      <w:r>
-        <w:rPr>
-          <w:highlight w:val="yellow"/>
-        </w:rPr>
-        <w:t>;</w:t>
-      </w:r>
-      <w:proofErr w:type="gramEnd"/>
-    </w:p>
-    <w:p/>
+        <w:t>e.egid</w:t>
+      </w:r>
+      <w:proofErr w:type="spellEnd"/>
+      <w:r>
+        <w:t xml:space="preserve"> order by </w:t>
+      </w:r>
+      <w:proofErr w:type="spellStart"/>
+      <w:r>
+        <w:t>m.egid</w:t>
+      </w:r>
+      <w:proofErr w:type="spellEnd"/>
+    </w:p>
+    <w:bookmarkEnd w:id="0"/>
+    <w:p>
+      <w:pPr>
+        <w:rPr>
+          <w:b/>
+        </w:rPr>
+      </w:pPr>
+    </w:p>
     <w:p>
       <w:pPr>
         <w:pBdr>
           <w:bottom w:val="single" w:sz="4" w:space="1" w:color="auto"/>
         </w:pBdr>
-      </w:pPr>
-    </w:p>
-    <w:p/>
-    <w:p>
-      <w:r>
-        <w:t xml:space="preserve">For each EGID ratio of WAREA of the building to the sum of WAREA of all </w:t>
-      </w:r>
-      <w:proofErr w:type="spellStart"/>
-      <w:proofErr w:type="gramStart"/>
-      <w:r>
-        <w:t>gws</w:t>
-      </w:r>
-      <w:proofErr w:type="spellEnd"/>
-      <w:proofErr w:type="gramEnd"/>
-      <w:r>
-        <w:t xml:space="preserve"> points mapping to the same building footprint:</w:t>
-      </w:r>
+        <w:rPr>
+          <w:b/>
+        </w:rPr>
+      </w:pPr>
+    </w:p>
+    <w:p>
+      <w:pPr>
+        <w:rPr>
+          <w:b/>
+        </w:rPr>
+      </w:pPr>
+    </w:p>
+    <w:p>
+      <w:r>
+        <w:t xml:space="preserve">-- CREATE MATERIALIZED VIEW </w:t>
+      </w:r>
+      <w:proofErr w:type="spellStart"/>
+      <w:r>
+        <w:t>heat.view_bld_gws_wareas</w:t>
+      </w:r>
+      <w:proofErr w:type="spellEnd"/>
+      <w:r>
+        <w:t xml:space="preserve"> as </w:t>
+      </w:r>
+    </w:p>
+    <w:p>
+      <w:r>
+        <w:lastRenderedPageBreak/>
+        <w:t xml:space="preserve"> SELECT </w:t>
+      </w:r>
+      <w:proofErr w:type="spellStart"/>
+      <w:r>
+        <w:t>b.btype</w:t>
+      </w:r>
+      <w:proofErr w:type="spellEnd"/>
+      <w:r>
+        <w:t>,</w:t>
+      </w:r>
+    </w:p>
+    <w:p>
+      <w:r>
+        <w:t xml:space="preserve">    </w:t>
+      </w:r>
+      <w:proofErr w:type="spellStart"/>
+      <w:r>
+        <w:t>b.bid</w:t>
+      </w:r>
+      <w:proofErr w:type="spellEnd"/>
+      <w:r>
+        <w:t>,</w:t>
+      </w:r>
+    </w:p>
+    <w:p>
+      <w:r>
+        <w:t xml:space="preserve">    </w:t>
+      </w:r>
+      <w:proofErr w:type="gramStart"/>
+      <w:r>
+        <w:t>sum(</w:t>
+      </w:r>
+      <w:proofErr w:type="spellStart"/>
+      <w:proofErr w:type="gramEnd"/>
+      <w:r>
+        <w:t>g.warea</w:t>
+      </w:r>
+      <w:proofErr w:type="spellEnd"/>
+      <w:r>
+        <w:t xml:space="preserve">) AS </w:t>
+      </w:r>
+      <w:proofErr w:type="spellStart"/>
+      <w:r>
+        <w:t>wareas</w:t>
+      </w:r>
+      <w:proofErr w:type="spellEnd"/>
+      <w:r>
+        <w:t>,</w:t>
+      </w:r>
+    </w:p>
+    <w:p>
+      <w:r>
+        <w:t xml:space="preserve">    </w:t>
+      </w:r>
+      <w:proofErr w:type="gramStart"/>
+      <w:r>
+        <w:t>count(</w:t>
+      </w:r>
+      <w:proofErr w:type="spellStart"/>
+      <w:proofErr w:type="gramEnd"/>
+      <w:r>
+        <w:t>g.warea</w:t>
+      </w:r>
+      <w:proofErr w:type="spellEnd"/>
+      <w:r>
+        <w:t>) AS count</w:t>
+      </w:r>
+    </w:p>
+    <w:p>
+      <w:r>
+        <w:t xml:space="preserve">   FROM heat.</w:t>
+      </w:r>
+      <w:commentRangeStart w:id="1"/>
+      <w:r>
+        <w:rPr>
+          <w:highlight w:val="yellow"/>
+        </w:rPr>
+        <w:t>modelresults3</w:t>
+      </w:r>
+      <w:r>
+        <w:t xml:space="preserve"> </w:t>
+      </w:r>
+      <w:commentRangeEnd w:id="1"/>
+      <w:r>
+        <w:rPr>
+          <w:rStyle w:val="CommentReference"/>
+        </w:rPr>
+        <w:commentReference w:id="1"/>
+      </w:r>
+      <w:r>
+        <w:t>b,</w:t>
+      </w:r>
+    </w:p>
+    <w:p>
+      <w:r>
+        <w:t xml:space="preserve">    </w:t>
+      </w:r>
+      <w:proofErr w:type="gramStart"/>
+      <w:r>
+        <w:t>heat.gwr_whg_2017</w:t>
+      </w:r>
+      <w:proofErr w:type="gramEnd"/>
+      <w:r>
+        <w:t xml:space="preserve"> g</w:t>
+      </w:r>
+    </w:p>
+    <w:p>
+      <w:r>
+        <w:t xml:space="preserve">  WHERE </w:t>
+      </w:r>
+      <w:proofErr w:type="spellStart"/>
+      <w:r>
+        <w:t>b.egid</w:t>
+      </w:r>
+      <w:proofErr w:type="spellEnd"/>
+      <w:r>
+        <w:t xml:space="preserve"> = </w:t>
+      </w:r>
+      <w:proofErr w:type="spellStart"/>
+      <w:r>
+        <w:t>g.egid</w:t>
+      </w:r>
+      <w:proofErr w:type="spellEnd"/>
+    </w:p>
+    <w:p>
+      <w:r>
+        <w:t xml:space="preserve">  GROUP BY </w:t>
+      </w:r>
+      <w:proofErr w:type="spellStart"/>
+      <w:r>
+        <w:t>b.btype</w:t>
+      </w:r>
+      <w:proofErr w:type="spellEnd"/>
+      <w:r>
+        <w:t xml:space="preserve">, </w:t>
+      </w:r>
+      <w:proofErr w:type="spellStart"/>
+      <w:r>
+        <w:t>b.bid</w:t>
+      </w:r>
+      <w:proofErr w:type="spellEnd"/>
+    </w:p>
+    <w:p>
+      <w:r>
+        <w:t xml:space="preserve">  </w:t>
+      </w:r>
+      <w:commentRangeStart w:id="2"/>
+      <w:r>
+        <w:rPr>
+          <w:highlight w:val="yellow"/>
+        </w:rPr>
+        <w:t>LIMIT 100</w:t>
+      </w:r>
+      <w:commentRangeEnd w:id="2"/>
+      <w:r>
+        <w:rPr>
+          <w:rStyle w:val="CommentReference"/>
+        </w:rPr>
+        <w:commentReference w:id="2"/>
+      </w:r>
+      <w:proofErr w:type="gramStart"/>
+      <w:r>
+        <w:rPr>
+          <w:highlight w:val="yellow"/>
+        </w:rPr>
+        <w:t>;</w:t>
+      </w:r>
+      <w:proofErr w:type="gramEnd"/>
     </w:p>
     <w:p/>
     <w:p>
@@ -230,21 +666,24 @@
           <w:bottom w:val="single" w:sz="4" w:space="1" w:color="auto"/>
         </w:pBdr>
       </w:pPr>
-      <w:r>
-        <w:t xml:space="preserve">--CREATE MATERIALIZED VIEW </w:t>
-      </w:r>
-      <w:proofErr w:type="spellStart"/>
-      <w:r>
-        <w:t>heat.</w:t>
-      </w:r>
-      <w:r>
-        <w:t>mview_warea_ratio</w:t>
-      </w:r>
-      <w:proofErr w:type="spellEnd"/>
-      <w:r>
-        <w:t xml:space="preserve"> as </w:t>
-      </w:r>
-    </w:p>
+    </w:p>
+    <w:p/>
+    <w:p>
+      <w:r>
+        <w:t xml:space="preserve">For each EGID ratio of WAREA of the building to the sum of WAREA of all </w:t>
+      </w:r>
+      <w:proofErr w:type="spellStart"/>
+      <w:proofErr w:type="gramStart"/>
+      <w:r>
+        <w:t>gws</w:t>
+      </w:r>
+      <w:proofErr w:type="spellEnd"/>
+      <w:proofErr w:type="gramEnd"/>
+      <w:r>
+        <w:t xml:space="preserve"> points mapping to the same building footprint:</w:t>
+      </w:r>
+    </w:p>
+    <w:p/>
     <w:p>
       <w:pPr>
         <w:pBdr>
@@ -252,15 +691,18 @@
         </w:pBdr>
       </w:pPr>
       <w:r>
-        <w:t xml:space="preserve"> SELECT </w:t>
-      </w:r>
-      <w:proofErr w:type="spellStart"/>
-      <w:r>
-        <w:t>b.btype</w:t>
-      </w:r>
-      <w:proofErr w:type="spellEnd"/>
-      <w:r>
-        <w:t>,</w:t>
+        <w:t xml:space="preserve">--CREATE MATERIALIZED VIEW </w:t>
+      </w:r>
+      <w:proofErr w:type="spellStart"/>
+      <w:r>
+        <w:t>heat.</w:t>
+      </w:r>
+      <w:r>
+        <w:t>mview_warea_ratio</w:t>
+      </w:r>
+      <w:proofErr w:type="spellEnd"/>
+      <w:r>
+        <w:t xml:space="preserve"> as </w:t>
       </w:r>
     </w:p>
     <w:p>
@@ -270,11 +712,11 @@
         </w:pBdr>
       </w:pPr>
       <w:r>
-        <w:t xml:space="preserve">    </w:t>
-      </w:r>
-      <w:proofErr w:type="spellStart"/>
-      <w:r>
-        <w:t>b.bid</w:t>
+        <w:t xml:space="preserve"> SELECT </w:t>
+      </w:r>
+      <w:proofErr w:type="spellStart"/>
+      <w:r>
+        <w:t>b.btype</w:t>
       </w:r>
       <w:proofErr w:type="spellEnd"/>
       <w:r>
@@ -292,22 +734,12 @@
       </w:r>
       <w:proofErr w:type="spellStart"/>
       <w:r>
-        <w:t>g.warea</w:t>
-      </w:r>
-      <w:proofErr w:type="spellEnd"/>
-      <w:r>
-        <w:t xml:space="preserve"> / </w:t>
-      </w:r>
-      <w:proofErr w:type="spellStart"/>
-      <w:r>
-        <w:t>c.wareas</w:t>
-      </w:r>
-      <w:proofErr w:type="spellEnd"/>
-      <w:r>
-        <w:t xml:space="preserve"> AS ratio</w:t>
-      </w:r>
-      <w:bookmarkStart w:id="2" w:name="_GoBack"/>
-      <w:bookmarkEnd w:id="2"/>
+        <w:t>b.bid</w:t>
+      </w:r>
+      <w:proofErr w:type="spellEnd"/>
+      <w:r>
+        <w:t>,</w:t>
+      </w:r>
     </w:p>
     <w:p>
       <w:pPr>
@@ -316,7 +748,23 @@
         </w:pBdr>
       </w:pPr>
       <w:r>
-        <w:t xml:space="preserve">   FROM heat.gwr_whg_2017 g,</w:t>
+        <w:t xml:space="preserve">    </w:t>
+      </w:r>
+      <w:proofErr w:type="spellStart"/>
+      <w:r>
+        <w:t>g.warea</w:t>
+      </w:r>
+      <w:proofErr w:type="spellEnd"/>
+      <w:r>
+        <w:t xml:space="preserve"> / </w:t>
+      </w:r>
+      <w:proofErr w:type="spellStart"/>
+      <w:r>
+        <w:t>c.wareas</w:t>
+      </w:r>
+      <w:proofErr w:type="spellEnd"/>
+      <w:r>
+        <w:t xml:space="preserve"> AS ratio</w:t>
       </w:r>
     </w:p>
     <w:p>
@@ -326,15 +774,7 @@
         </w:pBdr>
       </w:pPr>
       <w:r>
-        <w:t xml:space="preserve">    </w:t>
-      </w:r>
-      <w:proofErr w:type="gramStart"/>
-      <w:r>
-        <w:t>heat.modelresults3</w:t>
-      </w:r>
-      <w:proofErr w:type="gramEnd"/>
-      <w:r>
-        <w:t xml:space="preserve"> b,</w:t>
+        <w:t xml:space="preserve">   FROM heat.gwr_whg_2017 g,</w:t>
       </w:r>
     </w:p>
     <w:p>
@@ -348,11 +788,11 @@
       </w:r>
       <w:proofErr w:type="gramStart"/>
       <w:r>
-        <w:t>( SELECT</w:t>
-      </w:r>
-      <w:proofErr w:type="gramEnd"/>
-      <w:r>
-        <w:t xml:space="preserve"> b_1.bid,</w:t>
+        <w:t>heat.modelresults3</w:t>
+      </w:r>
+      <w:proofErr w:type="gramEnd"/>
+      <w:r>
+        <w:t xml:space="preserve"> b,</w:t>
       </w:r>
     </w:p>
     <w:p>
@@ -362,7 +802,15 @@
         </w:pBdr>
       </w:pPr>
       <w:r>
-        <w:t xml:space="preserve">            b_1.btype,</w:t>
+        <w:t xml:space="preserve">    </w:t>
+      </w:r>
+      <w:proofErr w:type="gramStart"/>
+      <w:r>
+        <w:t>( SELECT</w:t>
+      </w:r>
+      <w:proofErr w:type="gramEnd"/>
+      <w:r>
+        <w:t xml:space="preserve"> b_1.bid,</w:t>
       </w:r>
     </w:p>
     <w:p>
@@ -372,21 +820,8 @@
         </w:pBdr>
       </w:pPr>
       <w:r>
-        <w:t xml:space="preserve">            </w:t>
-      </w:r>
-      <w:proofErr w:type="gramStart"/>
-      <w:r>
-        <w:t>sum(</w:t>
-      </w:r>
-      <w:proofErr w:type="gramEnd"/>
-      <w:r>
-        <w:t xml:space="preserve">g_1.warea) AS </w:t>
-      </w:r>
-      <w:proofErr w:type="spellStart"/>
-      <w:r>
-        <w:t>wareas</w:t>
-      </w:r>
-      <w:proofErr w:type="spellEnd"/>
+        <w:t xml:space="preserve">            b_1.btype,</w:t>
+      </w:r>
     </w:p>
     <w:p>
       <w:pPr>
@@ -395,8 +830,21 @@
         </w:pBdr>
       </w:pPr>
       <w:r>
-        <w:t xml:space="preserve">           FROM heat.gwr_whg_2017 g_1,</w:t>
-      </w:r>
+        <w:t xml:space="preserve">            </w:t>
+      </w:r>
+      <w:proofErr w:type="gramStart"/>
+      <w:r>
+        <w:t>sum(</w:t>
+      </w:r>
+      <w:proofErr w:type="gramEnd"/>
+      <w:r>
+        <w:t xml:space="preserve">g_1.warea) AS </w:t>
+      </w:r>
+      <w:proofErr w:type="spellStart"/>
+      <w:r>
+        <w:t>wareas</w:t>
+      </w:r>
+      <w:proofErr w:type="spellEnd"/>
     </w:p>
     <w:p>
       <w:pPr>
@@ -405,7 +853,7 @@
         </w:pBdr>
       </w:pPr>
       <w:r>
-        <w:t xml:space="preserve">            heat.modelresults3 b_1</w:t>
+        <w:t xml:space="preserve">           FROM heat.gwr_whg_2017 g_1,</w:t>
       </w:r>
     </w:p>
     <w:p>
@@ -415,7 +863,7 @@
         </w:pBdr>
       </w:pPr>
       <w:r>
-        <w:t xml:space="preserve">          WHERE g_1.egid = b_1.egid</w:t>
+        <w:t xml:space="preserve">            heat.modelresults3 b_1</w:t>
       </w:r>
     </w:p>
     <w:p>
@@ -425,7 +873,7 @@
         </w:pBdr>
       </w:pPr>
       <w:r>
-        <w:t xml:space="preserve">          GROUP BY b_1.bid, b_1.btype) c</w:t>
+        <w:t xml:space="preserve">          WHERE g_1.egid = b_1.egid</w:t>
       </w:r>
     </w:p>
     <w:p>
@@ -435,64 +883,7 @@
         </w:pBdr>
       </w:pPr>
       <w:r>
-        <w:lastRenderedPageBreak/>
-        <w:t xml:space="preserve">  WHERE </w:t>
-      </w:r>
-      <w:proofErr w:type="spellStart"/>
-      <w:r>
-        <w:t>g.egid</w:t>
-      </w:r>
-      <w:proofErr w:type="spellEnd"/>
-      <w:r>
-        <w:t xml:space="preserve"> = </w:t>
-      </w:r>
-      <w:proofErr w:type="spellStart"/>
-      <w:r>
-        <w:t>b.egid</w:t>
-      </w:r>
-      <w:proofErr w:type="spellEnd"/>
-      <w:r>
-        <w:t xml:space="preserve"> AND </w:t>
-      </w:r>
-      <w:proofErr w:type="spellStart"/>
-      <w:r>
-        <w:t>b.bid</w:t>
-      </w:r>
-      <w:proofErr w:type="spellEnd"/>
-      <w:r>
-        <w:t xml:space="preserve"> = </w:t>
-      </w:r>
-      <w:proofErr w:type="spellStart"/>
-      <w:r>
-        <w:t>c.bid</w:t>
-      </w:r>
-      <w:proofErr w:type="spellEnd"/>
-      <w:r>
-        <w:t xml:space="preserve"> AND </w:t>
-      </w:r>
-      <w:proofErr w:type="spellStart"/>
-      <w:r>
-        <w:t>b.btype</w:t>
-      </w:r>
-      <w:proofErr w:type="spellEnd"/>
-      <w:r>
-        <w:t>:</w:t>
-      </w:r>
-      <w:proofErr w:type="gramStart"/>
-      <w:r>
-        <w:t>:text</w:t>
-      </w:r>
-      <w:proofErr w:type="gramEnd"/>
-      <w:r>
-        <w:t xml:space="preserve"> = </w:t>
-      </w:r>
-      <w:proofErr w:type="spellStart"/>
-      <w:r>
-        <w:t>c.btype</w:t>
-      </w:r>
-      <w:proofErr w:type="spellEnd"/>
-      <w:r>
-        <w:t>::text;</w:t>
+        <w:t xml:space="preserve">          GROUP BY b_1.bid, b_1.btype) c</w:t>
       </w:r>
     </w:p>
     <w:p>
@@ -501,6 +892,72 @@
           <w:bottom w:val="single" w:sz="4" w:space="1" w:color="auto"/>
         </w:pBdr>
       </w:pPr>
+      <w:r>
+        <w:t xml:space="preserve">  WHERE </w:t>
+      </w:r>
+      <w:proofErr w:type="spellStart"/>
+      <w:r>
+        <w:t>g.egid</w:t>
+      </w:r>
+      <w:proofErr w:type="spellEnd"/>
+      <w:r>
+        <w:t xml:space="preserve"> = </w:t>
+      </w:r>
+      <w:proofErr w:type="spellStart"/>
+      <w:r>
+        <w:t>b.egid</w:t>
+      </w:r>
+      <w:proofErr w:type="spellEnd"/>
+      <w:r>
+        <w:t xml:space="preserve"> AND </w:t>
+      </w:r>
+      <w:proofErr w:type="spellStart"/>
+      <w:r>
+        <w:t>b.bid</w:t>
+      </w:r>
+      <w:proofErr w:type="spellEnd"/>
+      <w:r>
+        <w:t xml:space="preserve"> = </w:t>
+      </w:r>
+      <w:proofErr w:type="spellStart"/>
+      <w:r>
+        <w:t>c.bid</w:t>
+      </w:r>
+      <w:proofErr w:type="spellEnd"/>
+      <w:r>
+        <w:t xml:space="preserve"> AND </w:t>
+      </w:r>
+      <w:proofErr w:type="spellStart"/>
+      <w:r>
+        <w:t>b.btype</w:t>
+      </w:r>
+      <w:proofErr w:type="spellEnd"/>
+      <w:r>
+        <w:t>:</w:t>
+      </w:r>
+      <w:proofErr w:type="gramStart"/>
+      <w:r>
+        <w:t>:text</w:t>
+      </w:r>
+      <w:proofErr w:type="gramEnd"/>
+      <w:r>
+        <w:t xml:space="preserve"> = </w:t>
+      </w:r>
+      <w:proofErr w:type="spellStart"/>
+      <w:r>
+        <w:t>c.btype</w:t>
+      </w:r>
+      <w:proofErr w:type="spellEnd"/>
+      <w:r>
+        <w:t>::text;</w:t>
+      </w:r>
+    </w:p>
+    <w:p>
+      <w:pPr>
+        <w:pBdr>
+          <w:bottom w:val="single" w:sz="4" w:space="1" w:color="auto"/>
+        </w:pBdr>
+      </w:pPr>
     </w:p>
     <w:p>
       <w:pPr>
@@ -512,6 +969,7 @@
         <w:rPr>
           <w:b/>
         </w:rPr>
+        <w:lastRenderedPageBreak/>
         <w:t>Change column to numeric type</w:t>
       </w:r>
     </w:p>
@@ -832,7 +1290,7 @@
 
 <file path=word/comments.xml><?xml version="1.0" encoding="utf-8"?>
 <w:comments xmlns:wpc="http://schemas.microsoft.com/office/word/2010/wordprocessingCanvas" xmlns:cx="http://schemas.microsoft.com/office/drawing/2014/chartex" xmlns:cx1="http://schemas.microsoft.com/office/drawing/2015/9/8/chartex" xmlns:mc="http://schemas.openxmlformats.org/markup-compatibility/2006" xmlns:o="urn:schemas-microsoft-com:office:office" xmlns:r="http://schemas.openxmlformats.org/officeDocument/2006/relationships" xmlns:m="http://schemas.openxmlformats.org/officeDocument/2006/math" xmlns:v="urn:schemas-microsoft-com:vml" xmlns:wp14="http://schemas.microsoft.com/office/word/2010/wordprocessingDrawing" xmlns:wp="http://schemas.openxmlformats.org/drawingml/2006/wordprocessingDrawing" xmlns:w10="urn:schemas-microsoft-com:office:word" xmlns:w="http://schemas.openxmlformats.org/wordprocessingml/2006/main" xmlns:w14="http://schemas.microsoft.com/office/word/2010/wordml" xmlns:w15="http://schemas.microsoft.com/office/word/2012/wordml" xmlns:w16se="http://schemas.microsoft.com/office/word/2015/wordml/symex" xmlns:wpg="http://schemas.microsoft.com/office/word/2010/wordprocessingGroup" xmlns:wpi="http://schemas.microsoft.com/office/word/2010/wordprocessingInk" xmlns:wne="http://schemas.microsoft.com/office/word/2006/wordml" xmlns:wps="http://schemas.microsoft.com/office/word/2010/wordprocessingShape" mc:Ignorable="w14 w15 w16se wp14">
-  <w:comment w:id="0" w:author="Rhythima Shinde" w:date="2022-11-23T15:52:00Z" w:initials="RS">
+  <w:comment w:id="1" w:author="Rhythima Shinde" w:date="2022-11-23T15:52:00Z" w:initials="RS">
     <w:p>
       <w:pPr>
         <w:pStyle w:val="CommentText"/>
@@ -848,7 +1306,7 @@
       </w:r>
     </w:p>
   </w:comment>
-  <w:comment w:id="1" w:author="Rhythima Shinde" w:date="2022-11-23T15:52:00Z" w:initials="RS">
+  <w:comment w:id="2" w:author="Rhythima Shinde" w:date="2022-11-23T15:52:00Z" w:initials="RS">
     <w:p>
       <w:pPr>
         <w:pStyle w:val="CommentText"/>

</xml_diff>